<commit_message>
version final manual tecnico
</commit_message>
<xml_diff>
--- a/Manual Tecnico.docx
+++ b/Manual Tecnico.docx
@@ -584,7 +584,19 @@
                 <w:szCs w:val="24"/>
                 <w:lang w:val="es-ES"/>
               </w:rPr>
-              <w:t>Erick GIOVANNI Dávila Reyes</w:t>
+              <w:t>Erick Geovani</w:t>
+            </w:r>
+            <w:bookmarkStart w:id="0" w:name="_GoBack"/>
+            <w:bookmarkEnd w:id="0"/>
+            <w:r>
+              <w:rPr>
+                <w:rFonts w:ascii="Bell MT" w:hAnsi="Bell MT"/>
+                <w:b/>
+                <w:sz w:val="24"/>
+                <w:szCs w:val="24"/>
+                <w:lang w:val="es-ES"/>
+              </w:rPr>
+              <w:t xml:space="preserve"> Dávila Reyes</w:t>
             </w:r>
           </w:p>
         </w:tc>
@@ -2982,20 +2994,8 @@
                 <w:szCs w:val="24"/>
                 <w:lang w:val="es-ES"/>
               </w:rPr>
-              <w:t xml:space="preserve">AMD A6-4400 </w:t>
-            </w:r>
-            <w:proofErr w:type="spellStart"/>
-            <w:r>
-              <w:rPr>
-                <w:rFonts w:ascii="Consolas" w:hAnsi="Consolas" w:cs="Consolas"/>
-                <w:b/>
-                <w:sz w:val="24"/>
-                <w:szCs w:val="24"/>
-                <w:lang w:val="es-ES"/>
-              </w:rPr>
-              <w:t>APU</w:t>
-            </w:r>
-            <w:proofErr w:type="spellEnd"/>
+              <w:t>AMD A6-4400 APU</w:t>
+            </w:r>
             <w:r>
               <w:rPr>
                 <w:rFonts w:ascii="Consolas" w:hAnsi="Consolas" w:cs="Consolas"/>
@@ -3118,20 +3118,8 @@
                 <w:szCs w:val="24"/>
                 <w:lang w:val="es-ES"/>
               </w:rPr>
-              <w:t xml:space="preserve"> </w:t>
-            </w:r>
-            <w:proofErr w:type="spellStart"/>
-            <w:r>
-              <w:rPr>
-                <w:rFonts w:ascii="Consolas" w:hAnsi="Consolas" w:cs="Consolas"/>
-                <w:b/>
-                <w:sz w:val="24"/>
-                <w:szCs w:val="24"/>
-                <w:lang w:val="es-ES"/>
-              </w:rPr>
-              <w:t>APU</w:t>
-            </w:r>
-            <w:proofErr w:type="spellEnd"/>
+              <w:t xml:space="preserve"> APU</w:t>
+            </w:r>
           </w:p>
         </w:tc>
       </w:tr>
@@ -3482,8 +3470,6 @@
               </w:rPr>
               <w:t>Windows 8.1 Pro 64 bits</w:t>
             </w:r>
-            <w:bookmarkStart w:id="0" w:name="_GoBack"/>
-            <w:bookmarkEnd w:id="0"/>
           </w:p>
         </w:tc>
       </w:tr>
@@ -7495,7 +7481,7 @@
         <a:sysClr val="windowText" lastClr="000000"/>
       </a:dk1>
       <a:lt1>
-        <a:sysClr val="window" lastClr="FFFFFF"/>
+        <a:sysClr val="window" lastClr="F5F5EF"/>
       </a:lt1>
       <a:dk2>
         <a:srgbClr val="44546A"/>

</xml_diff>